<commit_message>
added a python library in the setup
</commit_message>
<xml_diff>
--- a/locateSki/Installation instructions.docx
+++ b/locateSki/Installation instructions.docx
@@ -1,6 +1,6 @@
 
 <file path=word/document.xml><?xml version="1.0" encoding="utf-8"?>
-<w:document xmlns:wpc="http://schemas.microsoft.com/office/word/2010/wordprocessingCanvas" xmlns:cx="http://schemas.microsoft.com/office/drawing/2014/chartex" xmlns:cx1="http://schemas.microsoft.com/office/drawing/2015/9/8/chartex" xmlns:cx2="http://schemas.microsoft.com/office/drawing/2015/10/21/chartex" xmlns:cx3="http://schemas.microsoft.com/office/drawing/2016/5/9/chartex" xmlns:cx4="http://schemas.microsoft.com/office/drawing/2016/5/10/chartex" xmlns:cx5="http://schemas.microsoft.com/office/drawing/2016/5/11/chartex" xmlns:mc="http://schemas.openxmlformats.org/markup-compatibility/2006" xmlns:o="urn:schemas-microsoft-com:office:office" xmlns:r="http://schemas.openxmlformats.org/officeDocument/2006/relationships" xmlns:m="http://schemas.openxmlformats.org/officeDocument/2006/math" xmlns:v="urn:schemas-microsoft-com:vml" xmlns:wp14="http://schemas.microsoft.com/office/word/2010/wordprocessingDrawing" xmlns:wp="http://schemas.openxmlformats.org/drawingml/2006/wordprocessingDrawing" xmlns:w10="urn:schemas-microsoft-com:office:word" xmlns:w="http://schemas.openxmlformats.org/wordprocessingml/2006/main" xmlns:w14="http://schemas.microsoft.com/office/word/2010/wordml" xmlns:w15="http://schemas.microsoft.com/office/word/2012/wordml" xmlns:w16se="http://schemas.microsoft.com/office/word/2015/wordml/symex" xmlns:wpg="http://schemas.microsoft.com/office/word/2010/wordprocessingGroup" xmlns:wpi="http://schemas.microsoft.com/office/word/2010/wordprocessingInk" xmlns:wne="http://schemas.microsoft.com/office/word/2006/wordml" xmlns:wps="http://schemas.microsoft.com/office/word/2010/wordprocessingShape" mc:Ignorable="w14 w15 w16se wp14">
+<w:document xmlns:wpc="http://schemas.microsoft.com/office/word/2010/wordprocessingCanvas" xmlns:cx="http://schemas.microsoft.com/office/drawing/2014/chartex" xmlns:cx1="http://schemas.microsoft.com/office/drawing/2015/9/8/chartex" xmlns:cx2="http://schemas.microsoft.com/office/drawing/2015/10/21/chartex" xmlns:cx3="http://schemas.microsoft.com/office/drawing/2016/5/9/chartex" xmlns:cx4="http://schemas.microsoft.com/office/drawing/2016/5/10/chartex" xmlns:cx5="http://schemas.microsoft.com/office/drawing/2016/5/11/chartex" xmlns:cx6="http://schemas.microsoft.com/office/drawing/2016/5/12/chartex" xmlns:cx7="http://schemas.microsoft.com/office/drawing/2016/5/13/chartex" xmlns:cx8="http://schemas.microsoft.com/office/drawing/2016/5/14/chartex" xmlns:mc="http://schemas.openxmlformats.org/markup-compatibility/2006" xmlns:o="urn:schemas-microsoft-com:office:office" xmlns:r="http://schemas.openxmlformats.org/officeDocument/2006/relationships" xmlns:m="http://schemas.openxmlformats.org/officeDocument/2006/math" xmlns:v="urn:schemas-microsoft-com:vml" xmlns:wp14="http://schemas.microsoft.com/office/word/2010/wordprocessingDrawing" xmlns:wp="http://schemas.openxmlformats.org/drawingml/2006/wordprocessingDrawing" xmlns:w10="urn:schemas-microsoft-com:office:word" xmlns:w="http://schemas.openxmlformats.org/wordprocessingml/2006/main" xmlns:w14="http://schemas.microsoft.com/office/word/2010/wordml" xmlns:w15="http://schemas.microsoft.com/office/word/2012/wordml" xmlns:w16se="http://schemas.microsoft.com/office/word/2015/wordml/symex" xmlns:wpg="http://schemas.microsoft.com/office/word/2010/wordprocessingGroup" xmlns:wpi="http://schemas.microsoft.com/office/word/2010/wordprocessingInk" xmlns:wne="http://schemas.microsoft.com/office/word/2006/wordml" xmlns:wps="http://schemas.microsoft.com/office/word/2010/wordprocessingShape" mc:Ignorable="w14 w15 w16se wp14">
   <w:body>
     <w:p>
       <w:pPr>
@@ -899,8 +899,6 @@
           <w:rFonts w:cstheme="minorHAnsi"/>
         </w:rPr>
       </w:pPr>
-      <w:bookmarkStart w:id="0" w:name="_GoBack"/>
-      <w:bookmarkEnd w:id="0"/>
     </w:p>
     <w:p>
       <w:pPr>
@@ -926,6 +924,7 @@
       <w:r>
         <w:rPr>
           <w:rFonts w:cstheme="minorHAnsi"/>
+          <w:noProof/>
         </w:rPr>
         <w:drawing>
           <wp:inline distT="0" distB="0" distL="0" distR="0" wp14:anchorId="4C30AE9D" wp14:editId="778638DF">
@@ -1210,6 +1209,61 @@
     </w:p>
     <w:p>
       <w:pPr>
+        <w:pStyle w:val="ListParagraph"/>
+        <w:numPr>
+          <w:ilvl w:val="0"/>
+          <w:numId w:val="1"/>
+        </w:numPr>
+        <w:rPr>
+          <w:rFonts w:cstheme="minorHAnsi"/>
+        </w:rPr>
+      </w:pPr>
+      <w:r>
+        <w:rPr>
+          <w:rFonts w:cstheme="minorHAnsi"/>
+        </w:rPr>
+        <w:t>Last run the following command to install the python library used to parse the GPS data:</w:t>
+      </w:r>
+      <w:bookmarkStart w:id="0" w:name="_GoBack"/>
+      <w:bookmarkEnd w:id="0"/>
+    </w:p>
+    <w:p>
+      <w:pPr>
+        <w:ind w:left="1440"/>
+        <w:rPr>
+          <w:rFonts w:ascii="Courier New" w:hAnsi="Courier New" w:cs="Courier New"/>
+        </w:rPr>
+      </w:pPr>
+      <w:proofErr w:type="spellStart"/>
+      <w:r>
+        <w:rPr>
+          <w:rFonts w:ascii="Courier New" w:hAnsi="Courier New" w:cs="Courier New"/>
+        </w:rPr>
+        <w:t>sudo</w:t>
+      </w:r>
+      <w:proofErr w:type="spellEnd"/>
+      <w:r>
+        <w:rPr>
+          <w:rFonts w:ascii="Courier New" w:hAnsi="Courier New" w:cs="Courier New"/>
+        </w:rPr>
+        <w:t xml:space="preserve"> pip install </w:t>
+      </w:r>
+      <w:r>
+        <w:rPr>
+          <w:rFonts w:ascii="Courier New" w:hAnsi="Courier New" w:cs="Courier New"/>
+        </w:rPr>
+        <w:t>pynmea2</w:t>
+      </w:r>
+    </w:p>
+    <w:p>
+      <w:pPr>
+        <w:rPr>
+          <w:rFonts w:cstheme="minorHAnsi"/>
+        </w:rPr>
+      </w:pPr>
+    </w:p>
+    <w:p>
+      <w:pPr>
         <w:rPr>
           <w:rFonts w:asciiTheme="majorHAnsi" w:eastAsiaTheme="majorEastAsia" w:hAnsiTheme="majorHAnsi" w:cstheme="majorBidi"/>
           <w:color w:val="2F5496" w:themeColor="accent1" w:themeShade="BF"/>
@@ -1319,6 +1373,7 @@
       <w:r>
         <w:rPr>
           <w:rFonts w:cstheme="minorHAnsi"/>
+          <w:noProof/>
         </w:rPr>
         <w:drawing>
           <wp:inline distT="0" distB="0" distL="0" distR="0" wp14:anchorId="40AB6691" wp14:editId="11ECD5D9">
@@ -1488,7 +1543,7 @@
 </file>
 
 <file path=word/numbering.xml><?xml version="1.0" encoding="utf-8"?>
-<w:numbering xmlns:wpc="http://schemas.microsoft.com/office/word/2010/wordprocessingCanvas" xmlns:cx="http://schemas.microsoft.com/office/drawing/2014/chartex" xmlns:cx1="http://schemas.microsoft.com/office/drawing/2015/9/8/chartex" xmlns:cx2="http://schemas.microsoft.com/office/drawing/2015/10/21/chartex" xmlns:cx3="http://schemas.microsoft.com/office/drawing/2016/5/9/chartex" xmlns:cx4="http://schemas.microsoft.com/office/drawing/2016/5/10/chartex" xmlns:cx5="http://schemas.microsoft.com/office/drawing/2016/5/11/chartex" xmlns:mc="http://schemas.openxmlformats.org/markup-compatibility/2006" xmlns:o="urn:schemas-microsoft-com:office:office" xmlns:r="http://schemas.openxmlformats.org/officeDocument/2006/relationships" xmlns:m="http://schemas.openxmlformats.org/officeDocument/2006/math" xmlns:v="urn:schemas-microsoft-com:vml" xmlns:wp14="http://schemas.microsoft.com/office/word/2010/wordprocessingDrawing" xmlns:wp="http://schemas.openxmlformats.org/drawingml/2006/wordprocessingDrawing" xmlns:w10="urn:schemas-microsoft-com:office:word" xmlns:w="http://schemas.openxmlformats.org/wordprocessingml/2006/main" xmlns:w14="http://schemas.microsoft.com/office/word/2010/wordml" xmlns:w15="http://schemas.microsoft.com/office/word/2012/wordml" xmlns:w16se="http://schemas.microsoft.com/office/word/2015/wordml/symex" xmlns:wpg="http://schemas.microsoft.com/office/word/2010/wordprocessingGroup" xmlns:wpi="http://schemas.microsoft.com/office/word/2010/wordprocessingInk" xmlns:wne="http://schemas.microsoft.com/office/word/2006/wordml" xmlns:wps="http://schemas.microsoft.com/office/word/2010/wordprocessingShape" mc:Ignorable="w14 w15 w16se wp14">
+<w:numbering xmlns:wpc="http://schemas.microsoft.com/office/word/2010/wordprocessingCanvas" xmlns:cx="http://schemas.microsoft.com/office/drawing/2014/chartex" xmlns:cx1="http://schemas.microsoft.com/office/drawing/2015/9/8/chartex" xmlns:cx2="http://schemas.microsoft.com/office/drawing/2015/10/21/chartex" xmlns:cx3="http://schemas.microsoft.com/office/drawing/2016/5/9/chartex" xmlns:cx4="http://schemas.microsoft.com/office/drawing/2016/5/10/chartex" xmlns:cx5="http://schemas.microsoft.com/office/drawing/2016/5/11/chartex" xmlns:cx6="http://schemas.microsoft.com/office/drawing/2016/5/12/chartex" xmlns:cx7="http://schemas.microsoft.com/office/drawing/2016/5/13/chartex" xmlns:cx8="http://schemas.microsoft.com/office/drawing/2016/5/14/chartex" xmlns:mc="http://schemas.openxmlformats.org/markup-compatibility/2006" xmlns:o="urn:schemas-microsoft-com:office:office" xmlns:r="http://schemas.openxmlformats.org/officeDocument/2006/relationships" xmlns:m="http://schemas.openxmlformats.org/officeDocument/2006/math" xmlns:v="urn:schemas-microsoft-com:vml" xmlns:wp14="http://schemas.microsoft.com/office/word/2010/wordprocessingDrawing" xmlns:wp="http://schemas.openxmlformats.org/drawingml/2006/wordprocessingDrawing" xmlns:w10="urn:schemas-microsoft-com:office:word" xmlns:w="http://schemas.openxmlformats.org/wordprocessingml/2006/main" xmlns:w14="http://schemas.microsoft.com/office/word/2010/wordml" xmlns:w15="http://schemas.microsoft.com/office/word/2012/wordml" xmlns:w16se="http://schemas.microsoft.com/office/word/2015/wordml/symex" xmlns:wpg="http://schemas.microsoft.com/office/word/2010/wordprocessingGroup" xmlns:wpi="http://schemas.microsoft.com/office/word/2010/wordprocessingInk" xmlns:wne="http://schemas.microsoft.com/office/word/2006/wordml" xmlns:wps="http://schemas.microsoft.com/office/word/2010/wordprocessingShape" mc:Ignorable="w14 w15 w16se wp14">
   <w:abstractNum w:abstractNumId="0" w15:restartNumberingAfterBreak="0">
     <w:nsid w:val="44B765DB"/>
     <w:multiLevelType w:val="hybridMultilevel"/>

</xml_diff>